<commit_message>
Versão 04 - Artefatos 12 a 14
</commit_message>
<xml_diff>
--- a/artefatos/06. Lista de Necessidades.docx
+++ b/artefatos/06. Lista de Necessidades.docx
@@ -61,10 +61,7 @@
         <w:t>N04:</w:t>
       </w:r>
       <w:r>
-        <w:t xml:space="preserve"> </w:t>
-      </w:r>
-      <w:r>
-        <w:t>Controle de mesa</w:t>
+        <w:t xml:space="preserve"> Controle de mesa</w:t>
       </w:r>
     </w:p>
     <w:p>
@@ -78,13 +75,7 @@
         <w:t xml:space="preserve">N05: </w:t>
       </w:r>
       <w:r>
-        <w:t xml:space="preserve">Comanda </w:t>
-      </w:r>
-      <w:r>
-        <w:t>para</w:t>
-      </w:r>
-      <w:r>
-        <w:t xml:space="preserve"> bipar</w:t>
+        <w:t>Comanda para bipar</w:t>
       </w:r>
     </w:p>
     <w:p>
@@ -158,6 +149,31 @@
       </w:pPr>
       <w:r>
         <w:t>N10: Consulta a pedidos, clientes, produtos e valor da taxa de entrega</w:t>
+      </w:r>
+    </w:p>
+    <w:p>
+      <w:pPr>
+        <w:numPr>
+          <w:ilvl w:val="0"/>
+          <w:numId w:val="1"/>
+        </w:numPr>
+      </w:pPr>
+      <w:r>
+        <w:t xml:space="preserve">N11: </w:t>
+      </w:r>
+      <w:r>
+        <w:t>Controle de acesso</w:t>
+      </w:r>
+    </w:p>
+    <w:p>
+      <w:pPr>
+        <w:numPr>
+          <w:ilvl w:val="0"/>
+          <w:numId w:val="1"/>
+        </w:numPr>
+      </w:pPr>
+      <w:r>
+        <w:t>N12: Relatório financeiro</w:t>
       </w:r>
     </w:p>
     <w:p/>

</xml_diff>